<commit_message>
add file game to tearm
</commit_message>
<xml_diff>
--- a/PROFESSIONAL-LIFE/Chapter 2/Activity 2 - interview alumni.docx
+++ b/PROFESSIONAL-LIFE/Chapter 2/Activity 2 - interview alumni.docx
@@ -129,6 +129,45 @@
               <w:t xml:space="preserve">  : 2020</w:t>
             </w:r>
           </w:p>
+          <w:p>
+            <w:pPr>
+              <w:spacing w:line="360" w:lineRule="auto"/>
+            </w:pPr>
+          </w:p>
+          <w:p>
+            <w:pPr>
+              <w:spacing w:line="360" w:lineRule="auto"/>
+            </w:pPr>
+            <w:r>
+              <w:rPr>
+                <w:rFonts w:ascii="Arial" w:hAnsi="Arial" w:cs="Arial"/>
+                <w:color w:val="202124"/>
+                <w:sz w:val="30"/>
+                <w:szCs w:val="30"/>
+                <w:shd w:val="clear" w:color="auto" w:fill="FFFFFF"/>
+              </w:rPr>
+              <w:t>Mobile developers </w:t>
+            </w:r>
+            <w:r>
+              <w:rPr>
+                <w:rFonts w:ascii="Arial" w:hAnsi="Arial" w:cs="Arial"/>
+                <w:color w:val="040C28"/>
+                <w:sz w:val="30"/>
+                <w:szCs w:val="30"/>
+              </w:rPr>
+              <w:t>focus on developing apps for mobile devices</w:t>
+            </w:r>
+            <w:r>
+              <w:rPr>
+                <w:rFonts w:ascii="Arial" w:hAnsi="Arial" w:cs="Arial"/>
+                <w:color w:val="202124"/>
+                <w:sz w:val="30"/>
+                <w:szCs w:val="30"/>
+                <w:shd w:val="clear" w:color="auto" w:fill="FFFFFF"/>
+              </w:rPr>
+              <w:t>. They're also known as Android or iOS developers if they work on one platform</w:t>
+            </w:r>
+          </w:p>
         </w:tc>
       </w:tr>
       <w:tr>
@@ -324,7 +363,13 @@
               <w:rPr>
                 <w:lang w:val="en-GB"/>
               </w:rPr>
-              <w:t>What did you excel at when you studied at PNC?</w:t>
+              <w:t>What did you level</w:t>
+            </w:r>
+            <w:r>
+              <w:rPr>
+                <w:lang w:val="en-GB"/>
+              </w:rPr>
+              <w:t xml:space="preserve"> at when you studied at PNC?</w:t>
             </w:r>
           </w:p>
           <w:p>
@@ -497,6 +542,8 @@
               </w:rPr>
               <w:t>What methods do you have to develop yourself after graduating from PNC?</w:t>
             </w:r>
+            <w:bookmarkStart w:id="0" w:name="_GoBack"/>
+            <w:bookmarkEnd w:id="0"/>
           </w:p>
           <w:p>
             <w:pPr>
@@ -533,8 +580,6 @@
         </w:rPr>
         <w:t>Why do you interview alumni?</w:t>
       </w:r>
-      <w:bookmarkStart w:id="0" w:name="_GoBack"/>
-      <w:bookmarkEnd w:id="0"/>
     </w:p>
     <w:p>
       <w:pPr>

</xml_diff>